<commit_message>
clear vanta elementui particles and use tailwind add dark mode rewrite personinfo & timeline
</commit_message>
<xml_diff>
--- a/开发日志.docx
+++ b/开发日志.docx
@@ -46,7 +46,7 @@
         </w:numPr>
         <w:ind w:firstLineChars="0"/>
         <w:rPr>
-          <w:rFonts w:ascii="微软雅黑" w:eastAsia="微软雅黑" w:hAnsi="微软雅黑" w:hint="eastAsia"/>
+          <w:rFonts w:ascii="微软雅黑" w:eastAsia="微软雅黑" w:hAnsi="微软雅黑"/>
           <w:szCs w:val="21"/>
         </w:rPr>
       </w:pPr>
@@ -705,7 +705,7 @@
     <w:p>
       <w:pPr>
         <w:rPr>
-          <w:rFonts w:ascii="微软雅黑" w:eastAsia="微软雅黑" w:hAnsi="微软雅黑" w:hint="eastAsia"/>
+          <w:rFonts w:ascii="微软雅黑" w:eastAsia="微软雅黑" w:hAnsi="微软雅黑"/>
           <w:szCs w:val="21"/>
         </w:rPr>
       </w:pPr>
@@ -714,10 +714,281 @@
       <w:pPr>
         <w:ind w:firstLine="420"/>
         <w:rPr>
-          <w:rFonts w:ascii="微软雅黑" w:eastAsia="微软雅黑" w:hAnsi="微软雅黑" w:hint="eastAsia"/>
-          <w:szCs w:val="21"/>
-        </w:rPr>
-      </w:pPr>
+          <w:rFonts w:ascii="微软雅黑" w:eastAsia="微软雅黑" w:hAnsi="微软雅黑"/>
+          <w:szCs w:val="21"/>
+        </w:rPr>
+      </w:pPr>
+    </w:p>
+    <w:p>
+      <w:pPr>
+        <w:pStyle w:val="2"/>
+      </w:pPr>
+      <w:r>
+        <w:rPr>
+          <w:rFonts w:hint="eastAsia"/>
+        </w:rPr>
+        <w:t>2</w:t>
+      </w:r>
+      <w:r>
+        <w:t>021</w:t>
+      </w:r>
+      <w:r>
+        <w:rPr>
+          <w:rFonts w:hint="eastAsia"/>
+        </w:rPr>
+        <w:t>/</w:t>
+      </w:r>
+      <w:r>
+        <w:t>4/5</w:t>
+      </w:r>
+    </w:p>
+    <w:p>
+      <w:pPr>
+        <w:pStyle w:val="a5"/>
+        <w:numPr>
+          <w:ilvl w:val="0"/>
+          <w:numId w:val="4"/>
+        </w:numPr>
+        <w:ind w:firstLineChars="0"/>
+      </w:pPr>
+      <w:r>
+        <w:rPr>
+          <w:rFonts w:hint="eastAsia"/>
+        </w:rPr>
+        <w:t>删除particles</w:t>
+      </w:r>
+      <w:r>
+        <w:t xml:space="preserve">.js </w:t>
+      </w:r>
+      <w:r>
+        <w:rPr>
+          <w:rFonts w:hint="eastAsia"/>
+        </w:rPr>
+        <w:t>vant</w:t>
+      </w:r>
+      <w:r>
+        <w:t>a.js</w:t>
+      </w:r>
+      <w:r>
+        <w:rPr>
+          <w:rFonts w:hint="eastAsia"/>
+        </w:rPr>
+        <w:t>等特效</w:t>
+      </w:r>
+    </w:p>
+    <w:p>
+      <w:pPr>
+        <w:pStyle w:val="a5"/>
+        <w:numPr>
+          <w:ilvl w:val="0"/>
+          <w:numId w:val="4"/>
+        </w:numPr>
+        <w:ind w:firstLineChars="0"/>
+      </w:pPr>
+      <w:r>
+        <w:rPr>
+          <w:rFonts w:hint="eastAsia"/>
+        </w:rPr>
+        <w:t>删除E</w:t>
+      </w:r>
+      <w:r>
+        <w:t>lementUI</w:t>
+      </w:r>
+      <w:r>
+        <w:rPr>
+          <w:rFonts w:hint="eastAsia"/>
+        </w:rPr>
+        <w:t>组件库</w:t>
+      </w:r>
+    </w:p>
+    <w:p>
+      <w:pPr>
+        <w:pStyle w:val="a5"/>
+        <w:numPr>
+          <w:ilvl w:val="0"/>
+          <w:numId w:val="4"/>
+        </w:numPr>
+        <w:ind w:firstLineChars="0"/>
+      </w:pPr>
+      <w:r>
+        <w:rPr>
+          <w:rFonts w:hint="eastAsia"/>
+        </w:rPr>
+        <w:t>启用t</w:t>
+      </w:r>
+      <w:r>
+        <w:t>ailwind.css</w:t>
+      </w:r>
+    </w:p>
+    <w:p>
+      <w:pPr>
+        <w:pStyle w:val="a5"/>
+        <w:numPr>
+          <w:ilvl w:val="0"/>
+          <w:numId w:val="4"/>
+        </w:numPr>
+        <w:ind w:firstLineChars="0"/>
+      </w:pPr>
+      <w:r>
+        <w:rPr>
+          <w:rFonts w:hint="eastAsia"/>
+        </w:rPr>
+        <w:t>重写导航栏nav</w:t>
+      </w:r>
+    </w:p>
+    <w:p>
+      <w:pPr>
+        <w:pStyle w:val="a5"/>
+        <w:numPr>
+          <w:ilvl w:val="0"/>
+          <w:numId w:val="4"/>
+        </w:numPr>
+        <w:ind w:firstLineChars="0"/>
+      </w:pPr>
+      <w:r>
+        <w:rPr>
+          <w:rFonts w:hint="eastAsia"/>
+        </w:rPr>
+        <w:t>删除link，准备添加到网站主页右侧</w:t>
+      </w:r>
+    </w:p>
+    <w:p>
+      <w:pPr>
+        <w:pStyle w:val="a5"/>
+        <w:numPr>
+          <w:ilvl w:val="0"/>
+          <w:numId w:val="4"/>
+        </w:numPr>
+        <w:ind w:firstLineChars="0"/>
+      </w:pPr>
+      <w:r>
+        <w:rPr>
+          <w:rFonts w:hint="eastAsia"/>
+        </w:rPr>
+        <w:t>重写personinfo</w:t>
+      </w:r>
+    </w:p>
+    <w:p>
+      <w:pPr>
+        <w:pStyle w:val="a5"/>
+        <w:numPr>
+          <w:ilvl w:val="0"/>
+          <w:numId w:val="4"/>
+        </w:numPr>
+        <w:ind w:firstLineChars="0"/>
+      </w:pPr>
+      <w:r>
+        <w:rPr>
+          <w:rFonts w:hint="eastAsia"/>
+        </w:rPr>
+        <w:t>重写timeline用于展示每个月发表的文章数目</w:t>
+      </w:r>
+    </w:p>
+    <w:p>
+      <w:pPr>
+        <w:pStyle w:val="a5"/>
+        <w:numPr>
+          <w:ilvl w:val="0"/>
+          <w:numId w:val="4"/>
+        </w:numPr>
+        <w:ind w:firstLineChars="0"/>
+      </w:pPr>
+      <w:r>
+        <w:rPr>
+          <w:rFonts w:hint="eastAsia"/>
+        </w:rPr>
+        <w:t>增加暗黑模式</w:t>
+      </w:r>
+    </w:p>
+    <w:p>
+      <w:r>
+        <w:rPr>
+          <w:noProof/>
+        </w:rPr>
+        <w:drawing>
+          <wp:inline distT="0" distB="0" distL="0" distR="0" wp14:anchorId="6A4578EC" wp14:editId="4BD2CE19">
+            <wp:extent cx="5274310" cy="2682240"/>
+            <wp:effectExtent l="0" t="0" r="2540" b="3810"/>
+            <wp:docPr id="2" name="图片 2"/>
+            <wp:cNvGraphicFramePr>
+              <a:graphicFrameLocks xmlns:a="http://schemas.openxmlformats.org/drawingml/2006/main" noChangeAspect="1"/>
+            </wp:cNvGraphicFramePr>
+            <a:graphic xmlns:a="http://schemas.openxmlformats.org/drawingml/2006/main">
+              <a:graphicData uri="http://schemas.openxmlformats.org/drawingml/2006/picture">
+                <pic:pic xmlns:pic="http://schemas.openxmlformats.org/drawingml/2006/picture">
+                  <pic:nvPicPr>
+                    <pic:cNvPr id="1" name=""/>
+                    <pic:cNvPicPr/>
+                  </pic:nvPicPr>
+                  <pic:blipFill>
+                    <a:blip r:embed="rId10"/>
+                    <a:stretch>
+                      <a:fillRect/>
+                    </a:stretch>
+                  </pic:blipFill>
+                  <pic:spPr>
+                    <a:xfrm>
+                      <a:off x="0" y="0"/>
+                      <a:ext cx="5274310" cy="2682240"/>
+                    </a:xfrm>
+                    <a:prstGeom prst="rect">
+                      <a:avLst/>
+                    </a:prstGeom>
+                  </pic:spPr>
+                </pic:pic>
+              </a:graphicData>
+            </a:graphic>
+          </wp:inline>
+        </w:drawing>
+      </w:r>
+    </w:p>
+    <w:p>
+      <w:pPr>
+        <w:rPr>
+          <w:rFonts w:hint="eastAsia"/>
+        </w:rPr>
+      </w:pPr>
+      <w:r>
+        <w:rPr>
+          <w:noProof/>
+        </w:rPr>
+        <w:lastRenderedPageBreak/>
+        <w:drawing>
+          <wp:inline distT="0" distB="0" distL="0" distR="0" wp14:anchorId="4777FF8F" wp14:editId="31A60050">
+            <wp:extent cx="5274310" cy="2721610"/>
+            <wp:effectExtent l="0" t="0" r="2540" b="2540"/>
+            <wp:docPr id="5" name="图片 5"/>
+            <wp:cNvGraphicFramePr>
+              <a:graphicFrameLocks xmlns:a="http://schemas.openxmlformats.org/drawingml/2006/main" noChangeAspect="1"/>
+            </wp:cNvGraphicFramePr>
+            <a:graphic xmlns:a="http://schemas.openxmlformats.org/drawingml/2006/main">
+              <a:graphicData uri="http://schemas.openxmlformats.org/drawingml/2006/picture">
+                <pic:pic xmlns:pic="http://schemas.openxmlformats.org/drawingml/2006/picture">
+                  <pic:nvPicPr>
+                    <pic:cNvPr id="1" name=""/>
+                    <pic:cNvPicPr/>
+                  </pic:nvPicPr>
+                  <pic:blipFill>
+                    <a:blip r:embed="rId11"/>
+                    <a:stretch>
+                      <a:fillRect/>
+                    </a:stretch>
+                  </pic:blipFill>
+                  <pic:spPr>
+                    <a:xfrm>
+                      <a:off x="0" y="0"/>
+                      <a:ext cx="5274310" cy="2721610"/>
+                    </a:xfrm>
+                    <a:prstGeom prst="rect">
+                      <a:avLst/>
+                    </a:prstGeom>
+                  </pic:spPr>
+                </pic:pic>
+              </a:graphicData>
+            </a:graphic>
+          </wp:inline>
+        </w:drawing>
+      </w:r>
     </w:p>
     <w:sectPr>
       <w:pgSz w:w="11906" w:h="16838"/>
@@ -821,6 +1092,95 @@
     </w:lvl>
   </w:abstractNum>
   <w:abstractNum w:abstractNumId="1" w15:restartNumberingAfterBreak="0">
+    <w:nsid w:val="440B22D0"/>
+    <w:multiLevelType w:val="hybridMultilevel"/>
+    <w:tmpl w:val="FC4A4718"/>
+    <w:lvl w:ilvl="0" w:tplc="E6561F66">
+      <w:start w:val="1"/>
+      <w:numFmt w:val="decimal"/>
+      <w:lvlText w:val="%1."/>
+      <w:lvlJc w:val="left"/>
+      <w:pPr>
+        <w:ind w:left="360" w:hanging="360"/>
+      </w:pPr>
+      <w:rPr>
+        <w:rFonts w:hint="default"/>
+      </w:rPr>
+    </w:lvl>
+    <w:lvl w:ilvl="1" w:tplc="04090019" w:tentative="1">
+      <w:start w:val="1"/>
+      <w:numFmt w:val="lowerLetter"/>
+      <w:lvlText w:val="%2)"/>
+      <w:lvlJc w:val="left"/>
+      <w:pPr>
+        <w:ind w:left="840" w:hanging="420"/>
+      </w:pPr>
+    </w:lvl>
+    <w:lvl w:ilvl="2" w:tplc="0409001B" w:tentative="1">
+      <w:start w:val="1"/>
+      <w:numFmt w:val="lowerRoman"/>
+      <w:lvlText w:val="%3."/>
+      <w:lvlJc w:val="right"/>
+      <w:pPr>
+        <w:ind w:left="1260" w:hanging="420"/>
+      </w:pPr>
+    </w:lvl>
+    <w:lvl w:ilvl="3" w:tplc="0409000F" w:tentative="1">
+      <w:start w:val="1"/>
+      <w:numFmt w:val="decimal"/>
+      <w:lvlText w:val="%4."/>
+      <w:lvlJc w:val="left"/>
+      <w:pPr>
+        <w:ind w:left="1680" w:hanging="420"/>
+      </w:pPr>
+    </w:lvl>
+    <w:lvl w:ilvl="4" w:tplc="04090019" w:tentative="1">
+      <w:start w:val="1"/>
+      <w:numFmt w:val="lowerLetter"/>
+      <w:lvlText w:val="%5)"/>
+      <w:lvlJc w:val="left"/>
+      <w:pPr>
+        <w:ind w:left="2100" w:hanging="420"/>
+      </w:pPr>
+    </w:lvl>
+    <w:lvl w:ilvl="5" w:tplc="0409001B" w:tentative="1">
+      <w:start w:val="1"/>
+      <w:numFmt w:val="lowerRoman"/>
+      <w:lvlText w:val="%6."/>
+      <w:lvlJc w:val="right"/>
+      <w:pPr>
+        <w:ind w:left="2520" w:hanging="420"/>
+      </w:pPr>
+    </w:lvl>
+    <w:lvl w:ilvl="6" w:tplc="0409000F" w:tentative="1">
+      <w:start w:val="1"/>
+      <w:numFmt w:val="decimal"/>
+      <w:lvlText w:val="%7."/>
+      <w:lvlJc w:val="left"/>
+      <w:pPr>
+        <w:ind w:left="2940" w:hanging="420"/>
+      </w:pPr>
+    </w:lvl>
+    <w:lvl w:ilvl="7" w:tplc="04090019" w:tentative="1">
+      <w:start w:val="1"/>
+      <w:numFmt w:val="lowerLetter"/>
+      <w:lvlText w:val="%8)"/>
+      <w:lvlJc w:val="left"/>
+      <w:pPr>
+        <w:ind w:left="3360" w:hanging="420"/>
+      </w:pPr>
+    </w:lvl>
+    <w:lvl w:ilvl="8" w:tplc="0409001B" w:tentative="1">
+      <w:start w:val="1"/>
+      <w:numFmt w:val="lowerRoman"/>
+      <w:lvlText w:val="%9."/>
+      <w:lvlJc w:val="right"/>
+      <w:pPr>
+        <w:ind w:left="3780" w:hanging="420"/>
+      </w:pPr>
+    </w:lvl>
+  </w:abstractNum>
+  <w:abstractNum w:abstractNumId="2" w15:restartNumberingAfterBreak="0">
     <w:nsid w:val="48EC3E6A"/>
     <w:multiLevelType w:val="hybridMultilevel"/>
     <w:tmpl w:val="96D27554"/>
@@ -909,7 +1269,7 @@
       </w:pPr>
     </w:lvl>
   </w:abstractNum>
-  <w:abstractNum w:abstractNumId="2" w15:restartNumberingAfterBreak="0">
+  <w:abstractNum w:abstractNumId="3" w15:restartNumberingAfterBreak="0">
     <w:nsid w:val="5801729E"/>
     <w:multiLevelType w:val="hybridMultilevel"/>
     <w:tmpl w:val="7AA22514"/>
@@ -999,13 +1359,16 @@
     </w:lvl>
   </w:abstractNum>
   <w:num w:numId="1">
-    <w:abstractNumId w:val="2"/>
+    <w:abstractNumId w:val="3"/>
   </w:num>
   <w:num w:numId="2">
-    <w:abstractNumId w:val="1"/>
+    <w:abstractNumId w:val="2"/>
   </w:num>
   <w:num w:numId="3">
     <w:abstractNumId w:val="0"/>
+  </w:num>
+  <w:num w:numId="4">
+    <w:abstractNumId w:val="1"/>
   </w:num>
 </w:numbering>
 </file>

</xml_diff>